<commit_message>
Fix wrong date in spec part 2
</commit_message>
<xml_diff>
--- a/Specification/English/Editable source documents/Spec part 2 - Console architecture.docx
+++ b/Specification/English/Editable source documents/Spec part 2 - Console architecture.docx
@@ -347,7 +347,7 @@
           <w:rFonts w:ascii="Bookman Old Style" w:hAnsi="Bookman Old Style"/>
           <w:lang w:val="en-US"/>
         </w:rPr>
-        <w:t>4</w:t>
+        <w:t>3</w:t>
       </w:r>
       <w:r>
         <w:rPr>
@@ -7048,7 +7048,7 @@
                       <a:tailEnd type="none" w="med" len="med"/>
                       <a:extLst>
                         <a:ext uri="{C807C97D-BFC1-408E-A445-0C87EB9F89A2}">
-                          <ask:lineSketchStyleProps xmlns="" xmlns:wpc="http://schemas.microsoft.com/office/word/2010/wordprocessingCanvas" xmlns:cx="http://schemas.microsoft.com/office/drawing/2014/chartex" xmlns:cx1="http://schemas.microsoft.com/office/drawing/2015/9/8/chartex" xmlns:cx2="http://schemas.microsoft.com/office/drawing/2015/10/21/chartex" xmlns:cx3="http://schemas.microsoft.com/office/drawing/2016/5/9/chartex" xmlns:cx4="http://schemas.microsoft.com/office/drawing/2016/5/10/chartex" xmlns:cx5="http://schemas.microsoft.com/office/drawing/2016/5/11/chartex" xmlns:cx6="http://schemas.microsoft.com/office/drawing/2016/5/12/chartex" xmlns:cx7="http://schemas.microsoft.com/office/drawing/2016/5/13/chartex" xmlns:cx8="http://schemas.microsoft.com/office/drawing/2016/5/14/chartex" xmlns:mc="http://schemas.openxmlformats.org/markup-compatibility/2006" xmlns:aink="http://schemas.microsoft.com/office/drawing/2016/ink" xmlns:am3d="http://schemas.microsoft.com/office/drawing/2017/model3d" xmlns:o="urn:schemas-microsoft-com:office:office" xmlns:v="urn:schemas-microsoft-com:vml" xmlns:wp14="http://schemas.microsoft.com/office/word/2010/wordprocessingDrawing" xmlns:w10="urn:schemas-microsoft-com:office:word" xmlns:w="http://schemas.openxmlformats.org/wordprocessingml/2006/main" xmlns:w14="http://schemas.microsoft.com/office/word/2010/wordml" xmlns:w15="http://schemas.microsoft.com/office/word/2012/wordml" xmlns:w16cex="http://schemas.microsoft.com/office/word/2018/wordml/cex" xmlns:w16cid="http://schemas.microsoft.com/office/word/2016/wordml/cid" xmlns:w16="http://schemas.microsoft.com/office/word/2018/wordml" xmlns:w16sdtdh="http://schemas.microsoft.com/office/word/2020/wordml/sdtdatahash" xmlns:w16se="http://schemas.microsoft.com/office/word/2015/wordml/symex" xmlns:wpg="http://schemas.microsoft.com/office/word/2010/wordprocessingGroup" xmlns:wpi="http://schemas.microsoft.com/office/word/2010/wordprocessingInk" xmlns:wps="http://schemas.microsoft.com/office/word/2010/wordprocessingShape" xmlns:ask="http://schemas.microsoft.com/office/drawing/2018/sketchyshapes" sd="0">
+                          <ask:lineSketchStyleProps xmlns:ask="http://schemas.microsoft.com/office/drawing/2018/sketchyshapes" xmlns:wps="http://schemas.microsoft.com/office/word/2010/wordprocessingShape" xmlns:wpi="http://schemas.microsoft.com/office/word/2010/wordprocessingInk" xmlns:wpg="http://schemas.microsoft.com/office/word/2010/wordprocessingGroup" xmlns:w16se="http://schemas.microsoft.com/office/word/2015/wordml/symex" xmlns:w16sdtdh="http://schemas.microsoft.com/office/word/2020/wordml/sdtdatahash" xmlns:w16="http://schemas.microsoft.com/office/word/2018/wordml" xmlns:w16cid="http://schemas.microsoft.com/office/word/2016/wordml/cid" xmlns:w16cex="http://schemas.microsoft.com/office/word/2018/wordml/cex" xmlns:w15="http://schemas.microsoft.com/office/word/2012/wordml" xmlns:w14="http://schemas.microsoft.com/office/word/2010/wordml" xmlns:w="http://schemas.openxmlformats.org/wordprocessingml/2006/main" xmlns:w10="urn:schemas-microsoft-com:office:word" xmlns:wp14="http://schemas.microsoft.com/office/word/2010/wordprocessingDrawing" xmlns:v="urn:schemas-microsoft-com:vml" xmlns:o="urn:schemas-microsoft-com:office:office" xmlns:am3d="http://schemas.microsoft.com/office/drawing/2017/model3d" xmlns:aink="http://schemas.microsoft.com/office/drawing/2016/ink" xmlns:mc="http://schemas.openxmlformats.org/markup-compatibility/2006" xmlns:cx8="http://schemas.microsoft.com/office/drawing/2016/5/14/chartex" xmlns:cx7="http://schemas.microsoft.com/office/drawing/2016/5/13/chartex" xmlns:cx6="http://schemas.microsoft.com/office/drawing/2016/5/12/chartex" xmlns:cx5="http://schemas.microsoft.com/office/drawing/2016/5/11/chartex" xmlns:cx4="http://schemas.microsoft.com/office/drawing/2016/5/10/chartex" xmlns:cx3="http://schemas.microsoft.com/office/drawing/2016/5/9/chartex" xmlns:cx2="http://schemas.microsoft.com/office/drawing/2015/10/21/chartex" xmlns:cx1="http://schemas.microsoft.com/office/drawing/2015/9/8/chartex" xmlns:cx="http://schemas.microsoft.com/office/drawing/2014/chartex" xmlns:wpc="http://schemas.microsoft.com/office/word/2010/wordprocessingCanvas" xmlns="" sd="0">
                             <a:custGeom>
                               <a:avLst/>
                               <a:gdLst/>
@@ -7064,7 +7064,7 @@
                     </a:ln>
                     <a:extLst>
                       <a:ext uri="{53640926-AAD7-44D8-BBD7-CCE9431645EC}">
-                        <a14:shadowObscured xmlns="" xmlns:wpc="http://schemas.microsoft.com/office/word/2010/wordprocessingCanvas" xmlns:cx="http://schemas.microsoft.com/office/drawing/2014/chartex" xmlns:cx1="http://schemas.microsoft.com/office/drawing/2015/9/8/chartex" xmlns:cx2="http://schemas.microsoft.com/office/drawing/2015/10/21/chartex" xmlns:cx3="http://schemas.microsoft.com/office/drawing/2016/5/9/chartex" xmlns:cx4="http://schemas.microsoft.com/office/drawing/2016/5/10/chartex" xmlns:cx5="http://schemas.microsoft.com/office/drawing/2016/5/11/chartex" xmlns:cx6="http://schemas.microsoft.com/office/drawing/2016/5/12/chartex" xmlns:cx7="http://schemas.microsoft.com/office/drawing/2016/5/13/chartex" xmlns:cx8="http://schemas.microsoft.com/office/drawing/2016/5/14/chartex" xmlns:mc="http://schemas.openxmlformats.org/markup-compatibility/2006" xmlns:aink="http://schemas.microsoft.com/office/drawing/2016/ink" xmlns:am3d="http://schemas.microsoft.com/office/drawing/2017/model3d" xmlns:o="urn:schemas-microsoft-com:office:office" xmlns:v="urn:schemas-microsoft-com:vml" xmlns:wp14="http://schemas.microsoft.com/office/word/2010/wordprocessingDrawing" xmlns:w10="urn:schemas-microsoft-com:office:word" xmlns:w="http://schemas.openxmlformats.org/wordprocessingml/2006/main" xmlns:w14="http://schemas.microsoft.com/office/word/2010/wordml" xmlns:w15="http://schemas.microsoft.com/office/word/2012/wordml" xmlns:w16cex="http://schemas.microsoft.com/office/word/2018/wordml/cex" xmlns:w16cid="http://schemas.microsoft.com/office/word/2016/wordml/cid" xmlns:w16="http://schemas.microsoft.com/office/word/2018/wordml" xmlns:w16sdtdh="http://schemas.microsoft.com/office/word/2020/wordml/sdtdatahash" xmlns:w16se="http://schemas.microsoft.com/office/word/2015/wordml/symex" xmlns:wpg="http://schemas.microsoft.com/office/word/2010/wordprocessingGroup" xmlns:wpi="http://schemas.microsoft.com/office/word/2010/wordprocessingInk" xmlns:wps="http://schemas.microsoft.com/office/word/2010/wordprocessingShape" xmlns:a14="http://schemas.microsoft.com/office/drawing/2010/main"/>
+                        <a14:shadowObscured xmlns:a14="http://schemas.microsoft.com/office/drawing/2010/main" xmlns:wps="http://schemas.microsoft.com/office/word/2010/wordprocessingShape" xmlns:wpi="http://schemas.microsoft.com/office/word/2010/wordprocessingInk" xmlns:wpg="http://schemas.microsoft.com/office/word/2010/wordprocessingGroup" xmlns:w16se="http://schemas.microsoft.com/office/word/2015/wordml/symex" xmlns:w16sdtdh="http://schemas.microsoft.com/office/word/2020/wordml/sdtdatahash" xmlns:w16="http://schemas.microsoft.com/office/word/2018/wordml" xmlns:w16cid="http://schemas.microsoft.com/office/word/2016/wordml/cid" xmlns:w16cex="http://schemas.microsoft.com/office/word/2018/wordml/cex" xmlns:w15="http://schemas.microsoft.com/office/word/2012/wordml" xmlns:w14="http://schemas.microsoft.com/office/word/2010/wordml" xmlns:w="http://schemas.openxmlformats.org/wordprocessingml/2006/main" xmlns:w10="urn:schemas-microsoft-com:office:word" xmlns:wp14="http://schemas.microsoft.com/office/word/2010/wordprocessingDrawing" xmlns:v="urn:schemas-microsoft-com:vml" xmlns:o="urn:schemas-microsoft-com:office:office" xmlns:am3d="http://schemas.microsoft.com/office/drawing/2017/model3d" xmlns:aink="http://schemas.microsoft.com/office/drawing/2016/ink" xmlns:mc="http://schemas.openxmlformats.org/markup-compatibility/2006" xmlns:cx8="http://schemas.microsoft.com/office/drawing/2016/5/14/chartex" xmlns:cx7="http://schemas.microsoft.com/office/drawing/2016/5/13/chartex" xmlns:cx6="http://schemas.microsoft.com/office/drawing/2016/5/12/chartex" xmlns:cx5="http://schemas.microsoft.com/office/drawing/2016/5/11/chartex" xmlns:cx4="http://schemas.microsoft.com/office/drawing/2016/5/10/chartex" xmlns:cx3="http://schemas.microsoft.com/office/drawing/2016/5/9/chartex" xmlns:cx2="http://schemas.microsoft.com/office/drawing/2015/10/21/chartex" xmlns:cx1="http://schemas.microsoft.com/office/drawing/2015/9/8/chartex" xmlns:cx="http://schemas.microsoft.com/office/drawing/2014/chartex" xmlns:wpc="http://schemas.microsoft.com/office/word/2010/wordprocessingCanvas" xmlns=""/>
                       </a:ext>
                     </a:extLst>
                   </pic:spPr>
@@ -7231,7 +7231,7 @@
                       <a:tailEnd type="none" w="med" len="med"/>
                       <a:extLst>
                         <a:ext uri="{C807C97D-BFC1-408E-A445-0C87EB9F89A2}">
-                          <ask:lineSketchStyleProps xmlns="" xmlns:wpc="http://schemas.microsoft.com/office/word/2010/wordprocessingCanvas" xmlns:cx="http://schemas.microsoft.com/office/drawing/2014/chartex" xmlns:cx1="http://schemas.microsoft.com/office/drawing/2015/9/8/chartex" xmlns:cx2="http://schemas.microsoft.com/office/drawing/2015/10/21/chartex" xmlns:cx3="http://schemas.microsoft.com/office/drawing/2016/5/9/chartex" xmlns:cx4="http://schemas.microsoft.com/office/drawing/2016/5/10/chartex" xmlns:cx5="http://schemas.microsoft.com/office/drawing/2016/5/11/chartex" xmlns:cx6="http://schemas.microsoft.com/office/drawing/2016/5/12/chartex" xmlns:cx7="http://schemas.microsoft.com/office/drawing/2016/5/13/chartex" xmlns:cx8="http://schemas.microsoft.com/office/drawing/2016/5/14/chartex" xmlns:mc="http://schemas.openxmlformats.org/markup-compatibility/2006" xmlns:aink="http://schemas.microsoft.com/office/drawing/2016/ink" xmlns:am3d="http://schemas.microsoft.com/office/drawing/2017/model3d" xmlns:o="urn:schemas-microsoft-com:office:office" xmlns:v="urn:schemas-microsoft-com:vml" xmlns:wp14="http://schemas.microsoft.com/office/word/2010/wordprocessingDrawing" xmlns:w10="urn:schemas-microsoft-com:office:word" xmlns:w="http://schemas.openxmlformats.org/wordprocessingml/2006/main" xmlns:w14="http://schemas.microsoft.com/office/word/2010/wordml" xmlns:w15="http://schemas.microsoft.com/office/word/2012/wordml" xmlns:w16cex="http://schemas.microsoft.com/office/word/2018/wordml/cex" xmlns:w16cid="http://schemas.microsoft.com/office/word/2016/wordml/cid" xmlns:w16="http://schemas.microsoft.com/office/word/2018/wordml" xmlns:w16sdtdh="http://schemas.microsoft.com/office/word/2020/wordml/sdtdatahash" xmlns:w16se="http://schemas.microsoft.com/office/word/2015/wordml/symex" xmlns:wpg="http://schemas.microsoft.com/office/word/2010/wordprocessingGroup" xmlns:wpi="http://schemas.microsoft.com/office/word/2010/wordprocessingInk" xmlns:wps="http://schemas.microsoft.com/office/word/2010/wordprocessingShape" xmlns:ask="http://schemas.microsoft.com/office/drawing/2018/sketchyshapes" sd="0">
+                          <ask:lineSketchStyleProps xmlns:ask="http://schemas.microsoft.com/office/drawing/2018/sketchyshapes" xmlns:wps="http://schemas.microsoft.com/office/word/2010/wordprocessingShape" xmlns:wpi="http://schemas.microsoft.com/office/word/2010/wordprocessingInk" xmlns:wpg="http://schemas.microsoft.com/office/word/2010/wordprocessingGroup" xmlns:w16se="http://schemas.microsoft.com/office/word/2015/wordml/symex" xmlns:w16sdtdh="http://schemas.microsoft.com/office/word/2020/wordml/sdtdatahash" xmlns:w16="http://schemas.microsoft.com/office/word/2018/wordml" xmlns:w16cid="http://schemas.microsoft.com/office/word/2016/wordml/cid" xmlns:w16cex="http://schemas.microsoft.com/office/word/2018/wordml/cex" xmlns:w15="http://schemas.microsoft.com/office/word/2012/wordml" xmlns:w14="http://schemas.microsoft.com/office/word/2010/wordml" xmlns:w="http://schemas.openxmlformats.org/wordprocessingml/2006/main" xmlns:w10="urn:schemas-microsoft-com:office:word" xmlns:wp14="http://schemas.microsoft.com/office/word/2010/wordprocessingDrawing" xmlns:v="urn:schemas-microsoft-com:vml" xmlns:o="urn:schemas-microsoft-com:office:office" xmlns:am3d="http://schemas.microsoft.com/office/drawing/2017/model3d" xmlns:aink="http://schemas.microsoft.com/office/drawing/2016/ink" xmlns:mc="http://schemas.openxmlformats.org/markup-compatibility/2006" xmlns:cx8="http://schemas.microsoft.com/office/drawing/2016/5/14/chartex" xmlns:cx7="http://schemas.microsoft.com/office/drawing/2016/5/13/chartex" xmlns:cx6="http://schemas.microsoft.com/office/drawing/2016/5/12/chartex" xmlns:cx5="http://schemas.microsoft.com/office/drawing/2016/5/11/chartex" xmlns:cx4="http://schemas.microsoft.com/office/drawing/2016/5/10/chartex" xmlns:cx3="http://schemas.microsoft.com/office/drawing/2016/5/9/chartex" xmlns:cx2="http://schemas.microsoft.com/office/drawing/2015/10/21/chartex" xmlns:cx1="http://schemas.microsoft.com/office/drawing/2015/9/8/chartex" xmlns:cx="http://schemas.microsoft.com/office/drawing/2014/chartex" xmlns:wpc="http://schemas.microsoft.com/office/word/2010/wordprocessingCanvas" xmlns="" sd="0">
                             <a:custGeom>
                               <a:avLst/>
                               <a:gdLst/>
@@ -7247,7 +7247,7 @@
                     </a:ln>
                     <a:extLst>
                       <a:ext uri="{53640926-AAD7-44D8-BBD7-CCE9431645EC}">
-                        <a14:shadowObscured xmlns="" xmlns:wpc="http://schemas.microsoft.com/office/word/2010/wordprocessingCanvas" xmlns:cx="http://schemas.microsoft.com/office/drawing/2014/chartex" xmlns:cx1="http://schemas.microsoft.com/office/drawing/2015/9/8/chartex" xmlns:cx2="http://schemas.microsoft.com/office/drawing/2015/10/21/chartex" xmlns:cx3="http://schemas.microsoft.com/office/drawing/2016/5/9/chartex" xmlns:cx4="http://schemas.microsoft.com/office/drawing/2016/5/10/chartex" xmlns:cx5="http://schemas.microsoft.com/office/drawing/2016/5/11/chartex" xmlns:cx6="http://schemas.microsoft.com/office/drawing/2016/5/12/chartex" xmlns:cx7="http://schemas.microsoft.com/office/drawing/2016/5/13/chartex" xmlns:cx8="http://schemas.microsoft.com/office/drawing/2016/5/14/chartex" xmlns:mc="http://schemas.openxmlformats.org/markup-compatibility/2006" xmlns:aink="http://schemas.microsoft.com/office/drawing/2016/ink" xmlns:am3d="http://schemas.microsoft.com/office/drawing/2017/model3d" xmlns:o="urn:schemas-microsoft-com:office:office" xmlns:v="urn:schemas-microsoft-com:vml" xmlns:wp14="http://schemas.microsoft.com/office/word/2010/wordprocessingDrawing" xmlns:w10="urn:schemas-microsoft-com:office:word" xmlns:w="http://schemas.openxmlformats.org/wordprocessingml/2006/main" xmlns:w14="http://schemas.microsoft.com/office/word/2010/wordml" xmlns:w15="http://schemas.microsoft.com/office/word/2012/wordml" xmlns:w16cex="http://schemas.microsoft.com/office/word/2018/wordml/cex" xmlns:w16cid="http://schemas.microsoft.com/office/word/2016/wordml/cid" xmlns:w16="http://schemas.microsoft.com/office/word/2018/wordml" xmlns:w16sdtdh="http://schemas.microsoft.com/office/word/2020/wordml/sdtdatahash" xmlns:w16se="http://schemas.microsoft.com/office/word/2015/wordml/symex" xmlns:wpg="http://schemas.microsoft.com/office/word/2010/wordprocessingGroup" xmlns:wpi="http://schemas.microsoft.com/office/word/2010/wordprocessingInk" xmlns:wps="http://schemas.microsoft.com/office/word/2010/wordprocessingShape" xmlns:a14="http://schemas.microsoft.com/office/drawing/2010/main"/>
+                        <a14:shadowObscured xmlns:a14="http://schemas.microsoft.com/office/drawing/2010/main" xmlns:wps="http://schemas.microsoft.com/office/word/2010/wordprocessingShape" xmlns:wpi="http://schemas.microsoft.com/office/word/2010/wordprocessingInk" xmlns:wpg="http://schemas.microsoft.com/office/word/2010/wordprocessingGroup" xmlns:w16se="http://schemas.microsoft.com/office/word/2015/wordml/symex" xmlns:w16sdtdh="http://schemas.microsoft.com/office/word/2020/wordml/sdtdatahash" xmlns:w16="http://schemas.microsoft.com/office/word/2018/wordml" xmlns:w16cid="http://schemas.microsoft.com/office/word/2016/wordml/cid" xmlns:w16cex="http://schemas.microsoft.com/office/word/2018/wordml/cex" xmlns:w15="http://schemas.microsoft.com/office/word/2012/wordml" xmlns:w14="http://schemas.microsoft.com/office/word/2010/wordml" xmlns:w="http://schemas.openxmlformats.org/wordprocessingml/2006/main" xmlns:w10="urn:schemas-microsoft-com:office:word" xmlns:wp14="http://schemas.microsoft.com/office/word/2010/wordprocessingDrawing" xmlns:v="urn:schemas-microsoft-com:vml" xmlns:o="urn:schemas-microsoft-com:office:office" xmlns:am3d="http://schemas.microsoft.com/office/drawing/2017/model3d" xmlns:aink="http://schemas.microsoft.com/office/drawing/2016/ink" xmlns:mc="http://schemas.openxmlformats.org/markup-compatibility/2006" xmlns:cx8="http://schemas.microsoft.com/office/drawing/2016/5/14/chartex" xmlns:cx7="http://schemas.microsoft.com/office/drawing/2016/5/13/chartex" xmlns:cx6="http://schemas.microsoft.com/office/drawing/2016/5/12/chartex" xmlns:cx5="http://schemas.microsoft.com/office/drawing/2016/5/11/chartex" xmlns:cx4="http://schemas.microsoft.com/office/drawing/2016/5/10/chartex" xmlns:cx3="http://schemas.microsoft.com/office/drawing/2016/5/9/chartex" xmlns:cx2="http://schemas.microsoft.com/office/drawing/2015/10/21/chartex" xmlns:cx1="http://schemas.microsoft.com/office/drawing/2015/9/8/chartex" xmlns:cx="http://schemas.microsoft.com/office/drawing/2014/chartex" xmlns:wpc="http://schemas.microsoft.com/office/word/2010/wordprocessingCanvas" xmlns=""/>
                       </a:ext>
                     </a:extLst>
                   </pic:spPr>
@@ -10749,7 +10749,7 @@
           <w:rPr>
             <w:noProof/>
           </w:rPr>
-          <w:t>12</w:t>
+          <w:t>1</w:t>
         </w:r>
         <w:r>
           <w:rPr>
@@ -13490,7 +13490,7 @@
 </file>
 
 <file path=customXml/itemProps1.xml><?xml version="1.0" encoding="utf-8"?>
-<ds:datastoreItem xmlns:ds="http://schemas.openxmlformats.org/officeDocument/2006/customXml" ds:itemID="{D8D4BE10-28A6-4E44-9359-B5544DDDADC8}">
+<ds:datastoreItem xmlns:ds="http://schemas.openxmlformats.org/officeDocument/2006/customXml" ds:itemID="{4DA6EF80-8DE5-459B-B4FC-5E4B3C48922F}">
   <ds:schemaRefs>
     <ds:schemaRef ds:uri="http://schemas.openxmlformats.org/officeDocument/2006/bibliography"/>
   </ds:schemaRefs>

</xml_diff>

<commit_message>
Update English specs for easier chip naming
</commit_message>
<xml_diff>
--- a/Specification/English/Editable source documents/Spec part 2 - Console architecture.docx
+++ b/Specification/English/Editable source documents/Spec part 2 - Console architecture.docx
@@ -355,7 +355,7 @@
           <w:rFonts w:ascii="Bookman Old Style" w:hAnsi="Bookman Old Style"/>
           <w:lang w:val="en-US"/>
         </w:rPr>
-        <w:t>3</w:t>
+        <w:t>4</w:t>
       </w:r>
       <w:r>
         <w:rPr>
@@ -369,6 +369,13 @@
           <w:rFonts w:ascii="Bookman Old Style" w:hAnsi="Bookman Old Style"/>
           <w:lang w:val="en-US"/>
         </w:rPr>
+        <w:t>0</w:t>
+      </w:r>
+      <w:r>
+        <w:rPr>
+          <w:rFonts w:ascii="Bookman Old Style" w:hAnsi="Bookman Old Style"/>
+          <w:lang w:val="en-US"/>
+        </w:rPr>
         <w:t>1</w:t>
       </w:r>
       <w:r>
@@ -376,13 +383,6 @@
           <w:rFonts w:ascii="Bookman Old Style" w:hAnsi="Bookman Old Style"/>
           <w:lang w:val="en-US"/>
         </w:rPr>
-        <w:t>1</w:t>
-      </w:r>
-      <w:r>
-        <w:rPr>
-          <w:rFonts w:ascii="Bookman Old Style" w:hAnsi="Bookman Old Style"/>
-          <w:lang w:val="en-US"/>
-        </w:rPr>
         <w:t>.</w:t>
       </w:r>
       <w:r>
@@ -390,7 +390,14 @@
           <w:rFonts w:ascii="Bookman Old Style" w:hAnsi="Bookman Old Style"/>
           <w:lang w:val="en-US"/>
         </w:rPr>
-        <w:t>26</w:t>
+        <w:t>0</w:t>
+      </w:r>
+      <w:r>
+        <w:rPr>
+          <w:rFonts w:ascii="Bookman Old Style" w:hAnsi="Bookman Old Style"/>
+          <w:lang w:val="en-US"/>
+        </w:rPr>
+        <w:t>6</w:t>
       </w:r>
       <w:r>
         <w:rPr>
@@ -2764,9 +2771,9 @@
         <w:lastRenderedPageBreak/>
         <w:drawing>
           <wp:inline distT="0" distB="0" distL="0" distR="0">
-            <wp:extent cx="6188710" cy="3750856"/>
-            <wp:effectExtent l="19050" t="19050" r="21590" b="21044"/>
-            <wp:docPr id="3" name="Imagen 1"/>
+            <wp:extent cx="6188710" cy="3723524"/>
+            <wp:effectExtent l="19050" t="19050" r="21590" b="10276"/>
+            <wp:docPr id="5" name="Imagen 1"/>
             <wp:cNvGraphicFramePr>
               <a:graphicFrameLocks xmlns:a="http://schemas.openxmlformats.org/drawingml/2006/main" noChangeAspect="1"/>
             </wp:cNvGraphicFramePr>
@@ -2789,7 +2796,7 @@
                   <pic:spPr bwMode="auto">
                     <a:xfrm>
                       <a:off x="0" y="0"/>
-                      <a:ext cx="6188710" cy="3750856"/>
+                      <a:ext cx="6188710" cy="3723524"/>
                     </a:xfrm>
                     <a:prstGeom prst="rect">
                       <a:avLst/>
@@ -3222,7 +3229,7 @@
           <w:b/>
           <w:lang w:val="en-US"/>
         </w:rPr>
-        <w:t>Input</w:t>
+        <w:t>Gamepad</w:t>
       </w:r>
       <w:r>
         <w:rPr>
@@ -3337,7 +3344,15 @@
           <w:b/>
           <w:lang w:val="en-US"/>
         </w:rPr>
-        <w:t>Memory card controller:</w:t>
+        <w:t>C</w:t>
+      </w:r>
+      <w:r>
+        <w:rPr>
+          <w:rFonts w:ascii="Bookman Old Style" w:hAnsi="Bookman Old Style"/>
+          <w:b/>
+          <w:lang w:val="en-US"/>
+        </w:rPr>
+        <w:t>ard controller:</w:t>
       </w:r>
       <w:r>
         <w:rPr>
@@ -3710,7 +3725,23 @@
           <w:b/>
           <w:lang w:val="en-US"/>
         </w:rPr>
-        <w:t>Memory Bus:</w:t>
+        <w:t xml:space="preserve">Memory </w:t>
+      </w:r>
+      <w:r>
+        <w:rPr>
+          <w:rFonts w:ascii="Bookman Old Style" w:hAnsi="Bookman Old Style"/>
+          <w:b/>
+          <w:lang w:val="en-US"/>
+        </w:rPr>
+        <w:t>b</w:t>
+      </w:r>
+      <w:r>
+        <w:rPr>
+          <w:rFonts w:ascii="Bookman Old Style" w:hAnsi="Bookman Old Style"/>
+          <w:b/>
+          <w:lang w:val="en-US"/>
+        </w:rPr>
+        <w:t>us:</w:t>
       </w:r>
       <w:r>
         <w:rPr>
@@ -3784,7 +3815,23 @@
           <w:b/>
           <w:lang w:val="en-US"/>
         </w:rPr>
-        <w:t>Control Bus:</w:t>
+        <w:t xml:space="preserve">Control </w:t>
+      </w:r>
+      <w:r>
+        <w:rPr>
+          <w:rFonts w:ascii="Bookman Old Style" w:hAnsi="Bookman Old Style"/>
+          <w:b/>
+          <w:lang w:val="en-US"/>
+        </w:rPr>
+        <w:t>b</w:t>
+      </w:r>
+      <w:r>
+        <w:rPr>
+          <w:rFonts w:ascii="Bookman Old Style" w:hAnsi="Bookman Old Style"/>
+          <w:b/>
+          <w:lang w:val="en-US"/>
+        </w:rPr>
+        <w:t>us:</w:t>
       </w:r>
       <w:r>
         <w:rPr>
@@ -4136,7 +4183,23 @@
           <w:b/>
           <w:lang w:val="en-US"/>
         </w:rPr>
-        <w:t>New frame:</w:t>
+        <w:t xml:space="preserve">New </w:t>
+      </w:r>
+      <w:r>
+        <w:rPr>
+          <w:rFonts w:ascii="Bookman Old Style" w:hAnsi="Bookman Old Style"/>
+          <w:b/>
+          <w:lang w:val="en-US"/>
+        </w:rPr>
+        <w:t>f</w:t>
+      </w:r>
+      <w:r>
+        <w:rPr>
+          <w:rFonts w:ascii="Bookman Old Style" w:hAnsi="Bookman Old Style"/>
+          <w:b/>
+          <w:lang w:val="en-US"/>
+        </w:rPr>
+        <w:t>rame:</w:t>
       </w:r>
       <w:r>
         <w:rPr>
@@ -4231,7 +4294,15 @@
           <w:b/>
           <w:lang w:val="en-US"/>
         </w:rPr>
-        <w:t>New cycle</w:t>
+        <w:t>New c</w:t>
+      </w:r>
+      <w:r>
+        <w:rPr>
+          <w:rFonts w:ascii="Bookman Old Style" w:hAnsi="Bookman Old Style"/>
+          <w:b/>
+          <w:lang w:val="en-US"/>
+        </w:rPr>
+        <w:t>ycle</w:t>
       </w:r>
       <w:r>
         <w:rPr>
@@ -4804,9 +4875,9 @@
         </w:rPr>
         <w:drawing>
           <wp:inline distT="0" distB="0" distL="0" distR="0">
-            <wp:extent cx="6188710" cy="1822565"/>
-            <wp:effectExtent l="19050" t="19050" r="21590" b="25285"/>
-            <wp:docPr id="6" name="Imagen 1"/>
+            <wp:extent cx="6188710" cy="1826631"/>
+            <wp:effectExtent l="19050" t="19050" r="21590" b="21219"/>
+            <wp:docPr id="9" name="Imagen 4"/>
             <wp:cNvGraphicFramePr>
               <a:graphicFrameLocks xmlns:a="http://schemas.openxmlformats.org/drawingml/2006/main" noChangeAspect="1"/>
             </wp:cNvGraphicFramePr>
@@ -4814,7 +4885,7 @@
               <a:graphicData uri="http://schemas.openxmlformats.org/drawingml/2006/picture">
                 <pic:pic xmlns:pic="http://schemas.openxmlformats.org/drawingml/2006/picture">
                   <pic:nvPicPr>
-                    <pic:cNvPr id="0" name="Picture 1"/>
+                    <pic:cNvPr id="0" name="Picture 4"/>
                     <pic:cNvPicPr>
                       <a:picLocks noChangeAspect="1" noChangeArrowheads="1"/>
                     </pic:cNvPicPr>
@@ -4829,7 +4900,7 @@
                   <pic:spPr bwMode="auto">
                     <a:xfrm>
                       <a:off x="0" y="0"/>
-                      <a:ext cx="6188710" cy="1822565"/>
+                      <a:ext cx="6188710" cy="1826631"/>
                     </a:xfrm>
                     <a:prstGeom prst="rect">
                       <a:avLst/>
@@ -5787,9 +5858,9 @@
         </w:rPr>
         <w:drawing>
           <wp:inline distT="0" distB="0" distL="0" distR="0">
-            <wp:extent cx="6188710" cy="1869987"/>
-            <wp:effectExtent l="19050" t="19050" r="21590" b="15963"/>
-            <wp:docPr id="2" name="Imagen 1"/>
+            <wp:extent cx="6188710" cy="1826559"/>
+            <wp:effectExtent l="19050" t="19050" r="21590" b="21291"/>
+            <wp:docPr id="10" name="Imagen 7"/>
             <wp:cNvGraphicFramePr>
               <a:graphicFrameLocks xmlns:a="http://schemas.openxmlformats.org/drawingml/2006/main" noChangeAspect="1"/>
             </wp:cNvGraphicFramePr>
@@ -5797,7 +5868,7 @@
               <a:graphicData uri="http://schemas.openxmlformats.org/drawingml/2006/picture">
                 <pic:pic xmlns:pic="http://schemas.openxmlformats.org/drawingml/2006/picture">
                   <pic:nvPicPr>
-                    <pic:cNvPr id="0" name="Picture 1"/>
+                    <pic:cNvPr id="0" name="Picture 7"/>
                     <pic:cNvPicPr>
                       <a:picLocks noChangeAspect="1" noChangeArrowheads="1"/>
                     </pic:cNvPicPr>
@@ -5812,7 +5883,7 @@
                   <pic:spPr bwMode="auto">
                     <a:xfrm>
                       <a:off x="0" y="0"/>
-                      <a:ext cx="6188710" cy="1869987"/>
+                      <a:ext cx="6188710" cy="1826559"/>
                     </a:xfrm>
                     <a:prstGeom prst="rect">
                       <a:avLst/>
@@ -6676,9 +6747,9 @@
         <w:lastRenderedPageBreak/>
         <w:drawing>
           <wp:inline distT="0" distB="0" distL="0" distR="0">
-            <wp:extent cx="6187440" cy="2285810"/>
-            <wp:effectExtent l="19050" t="19050" r="3810" b="635"/>
-            <wp:docPr id="37" name="Imagen 19"/>
+            <wp:extent cx="6188710" cy="2290488"/>
+            <wp:effectExtent l="19050" t="19050" r="21590" b="14562"/>
+            <wp:docPr id="15" name="Imagen 10"/>
             <wp:cNvGraphicFramePr>
               <a:graphicFrameLocks xmlns:a="http://schemas.openxmlformats.org/drawingml/2006/main" noChangeAspect="1"/>
             </wp:cNvGraphicFramePr>
@@ -6686,54 +6757,35 @@
               <a:graphicData uri="http://schemas.openxmlformats.org/drawingml/2006/picture">
                 <pic:pic xmlns:pic="http://schemas.openxmlformats.org/drawingml/2006/picture">
                   <pic:nvPicPr>
-                    <pic:cNvPr id="0" name="Picture 19"/>
+                    <pic:cNvPr id="0" name="Picture 10"/>
                     <pic:cNvPicPr>
                       <a:picLocks noChangeAspect="1" noChangeArrowheads="1"/>
                     </pic:cNvPicPr>
                   </pic:nvPicPr>
-                  <pic:blipFill rotWithShape="1">
+                  <pic:blipFill>
                     <a:blip r:embed="rId17" cstate="print"/>
-                    <a:srcRect t="1604" b="2217"/>
-                    <a:stretch/>
+                    <a:srcRect/>
+                    <a:stretch>
+                      <a:fillRect/>
+                    </a:stretch>
                   </pic:blipFill>
                   <pic:spPr bwMode="auto">
                     <a:xfrm>
                       <a:off x="0" y="0"/>
-                      <a:ext cx="6188710" cy="2286279"/>
+                      <a:ext cx="6188710" cy="2290488"/>
                     </a:xfrm>
                     <a:prstGeom prst="rect">
                       <a:avLst/>
                     </a:prstGeom>
                     <a:noFill/>
-                    <a:ln w="9525" cap="flat" cmpd="sng" algn="ctr">
+                    <a:ln w="9525">
                       <a:solidFill>
-                        <a:sysClr val="windowText" lastClr="000000"/>
+                        <a:schemeClr val="tx1"/>
                       </a:solidFill>
-                      <a:prstDash val="solid"/>
                       <a:miter lim="800000"/>
-                      <a:headEnd type="none" w="med" len="med"/>
-                      <a:tailEnd type="none" w="med" len="med"/>
-                      <a:extLst>
-                        <a:ext uri="{C807C97D-BFC1-408E-A445-0C87EB9F89A2}">
-                          <ask:lineSketchStyleProps xmlns:ask="http://schemas.microsoft.com/office/drawing/2018/sketchyshapes" xmlns:wps="http://schemas.microsoft.com/office/word/2010/wordprocessingShape" xmlns:wpi="http://schemas.microsoft.com/office/word/2010/wordprocessingInk" xmlns:wpg="http://schemas.microsoft.com/office/word/2010/wordprocessingGroup" xmlns:w16se="http://schemas.microsoft.com/office/word/2015/wordml/symex" xmlns:w16sdtdh="http://schemas.microsoft.com/office/word/2020/wordml/sdtdatahash" xmlns:w16="http://schemas.microsoft.com/office/word/2018/wordml" xmlns:w16cid="http://schemas.microsoft.com/office/word/2016/wordml/cid" xmlns:w16cex="http://schemas.microsoft.com/office/word/2018/wordml/cex" xmlns:w15="http://schemas.microsoft.com/office/word/2012/wordml" xmlns:w14="http://schemas.microsoft.com/office/word/2010/wordml" xmlns:w="http://schemas.openxmlformats.org/wordprocessingml/2006/main" xmlns:w10="urn:schemas-microsoft-com:office:word" xmlns:wp14="http://schemas.microsoft.com/office/word/2010/wordprocessingDrawing" xmlns:v="urn:schemas-microsoft-com:vml" xmlns:o="urn:schemas-microsoft-com:office:office" xmlns:am3d="http://schemas.microsoft.com/office/drawing/2017/model3d" xmlns:aink="http://schemas.microsoft.com/office/drawing/2016/ink" xmlns:mc="http://schemas.openxmlformats.org/markup-compatibility/2006" xmlns:cx8="http://schemas.microsoft.com/office/drawing/2016/5/14/chartex" xmlns:cx7="http://schemas.microsoft.com/office/drawing/2016/5/13/chartex" xmlns:cx6="http://schemas.microsoft.com/office/drawing/2016/5/12/chartex" xmlns:cx5="http://schemas.microsoft.com/office/drawing/2016/5/11/chartex" xmlns:cx4="http://schemas.microsoft.com/office/drawing/2016/5/10/chartex" xmlns:cx3="http://schemas.microsoft.com/office/drawing/2016/5/9/chartex" xmlns:cx2="http://schemas.microsoft.com/office/drawing/2015/10/21/chartex" xmlns:cx1="http://schemas.microsoft.com/office/drawing/2015/9/8/chartex" xmlns:cx="http://schemas.microsoft.com/office/drawing/2014/chartex" xmlns:wpc="http://schemas.microsoft.com/office/word/2010/wordprocessingCanvas" xmlns="" sd="0">
-                            <a:custGeom>
-                              <a:avLst/>
-                              <a:gdLst/>
-                              <a:ahLst/>
-                              <a:cxnLst/>
-                              <a:rect l="0" t="0" r="0" b="0"/>
-                              <a:pathLst/>
-                            </a:custGeom>
-                            <ask:type/>
-                          </ask:lineSketchStyleProps>
-                        </a:ext>
-                      </a:extLst>
+                      <a:headEnd/>
+                      <a:tailEnd/>
                     </a:ln>
-                    <a:extLst>
-                      <a:ext uri="{53640926-AAD7-44D8-BBD7-CCE9431645EC}">
-                        <a14:shadowObscured xmlns:a14="http://schemas.microsoft.com/office/drawing/2010/main" xmlns:wps="http://schemas.microsoft.com/office/word/2010/wordprocessingShape" xmlns:wpi="http://schemas.microsoft.com/office/word/2010/wordprocessingInk" xmlns:wpg="http://schemas.microsoft.com/office/word/2010/wordprocessingGroup" xmlns:w16se="http://schemas.microsoft.com/office/word/2015/wordml/symex" xmlns:w16sdtdh="http://schemas.microsoft.com/office/word/2020/wordml/sdtdatahash" xmlns:w16="http://schemas.microsoft.com/office/word/2018/wordml" xmlns:w16cid="http://schemas.microsoft.com/office/word/2016/wordml/cid" xmlns:w16cex="http://schemas.microsoft.com/office/word/2018/wordml/cex" xmlns:w15="http://schemas.microsoft.com/office/word/2012/wordml" xmlns:w14="http://schemas.microsoft.com/office/word/2010/wordml" xmlns:w="http://schemas.openxmlformats.org/wordprocessingml/2006/main" xmlns:w10="urn:schemas-microsoft-com:office:word" xmlns:wp14="http://schemas.microsoft.com/office/word/2010/wordprocessingDrawing" xmlns:v="urn:schemas-microsoft-com:vml" xmlns:o="urn:schemas-microsoft-com:office:office" xmlns:am3d="http://schemas.microsoft.com/office/drawing/2017/model3d" xmlns:aink="http://schemas.microsoft.com/office/drawing/2016/ink" xmlns:mc="http://schemas.openxmlformats.org/markup-compatibility/2006" xmlns:cx8="http://schemas.microsoft.com/office/drawing/2016/5/14/chartex" xmlns:cx7="http://schemas.microsoft.com/office/drawing/2016/5/13/chartex" xmlns:cx6="http://schemas.microsoft.com/office/drawing/2016/5/12/chartex" xmlns:cx5="http://schemas.microsoft.com/office/drawing/2016/5/11/chartex" xmlns:cx4="http://schemas.microsoft.com/office/drawing/2016/5/10/chartex" xmlns:cx3="http://schemas.microsoft.com/office/drawing/2016/5/9/chartex" xmlns:cx2="http://schemas.microsoft.com/office/drawing/2015/10/21/chartex" xmlns:cx1="http://schemas.microsoft.com/office/drawing/2015/9/8/chartex" xmlns:cx="http://schemas.microsoft.com/office/drawing/2014/chartex" xmlns:wpc="http://schemas.microsoft.com/office/word/2010/wordprocessingCanvas" xmlns=""/>
-                      </a:ext>
-                    </a:extLst>
                   </pic:spPr>
                 </pic:pic>
               </a:graphicData>
@@ -6984,7 +7036,7 @@
     </w:p>
     <w:tbl>
       <w:tblPr>
-        <w:tblW w:w="5020" w:type="dxa"/>
+        <w:tblW w:w="5150" w:type="dxa"/>
         <w:jc w:val="center"/>
         <w:tblCellMar>
           <w:left w:w="70" w:type="dxa"/>
@@ -6994,7 +7046,7 @@
       </w:tblPr>
       <w:tblGrid>
         <w:gridCol w:w="1420"/>
-        <w:gridCol w:w="3600"/>
+        <w:gridCol w:w="3730"/>
       </w:tblGrid>
       <w:tr>
         <w:trPr>
@@ -7045,7 +7097,7 @@
         </w:tc>
         <w:tc>
           <w:tcPr>
-            <w:tcW w:w="3600" w:type="dxa"/>
+            <w:tcW w:w="3730" w:type="dxa"/>
             <w:tcBorders>
               <w:top w:val="single" w:sz="8" w:space="0" w:color="auto"/>
               <w:left w:val="nil"/>
@@ -7131,7 +7183,7 @@
         </w:tc>
         <w:tc>
           <w:tcPr>
-            <w:tcW w:w="3600" w:type="dxa"/>
+            <w:tcW w:w="3730" w:type="dxa"/>
             <w:tcBorders>
               <w:top w:val="nil"/>
               <w:left w:val="nil"/>
@@ -7213,7 +7265,7 @@
         </w:tc>
         <w:tc>
           <w:tcPr>
-            <w:tcW w:w="3600" w:type="dxa"/>
+            <w:tcW w:w="3730" w:type="dxa"/>
             <w:tcBorders>
               <w:top w:val="nil"/>
               <w:left w:val="nil"/>
@@ -7295,7 +7347,7 @@
         </w:tc>
         <w:tc>
           <w:tcPr>
-            <w:tcW w:w="3600" w:type="dxa"/>
+            <w:tcW w:w="3730" w:type="dxa"/>
             <w:tcBorders>
               <w:top w:val="nil"/>
               <w:left w:val="nil"/>
@@ -7377,7 +7429,7 @@
         </w:tc>
         <w:tc>
           <w:tcPr>
-            <w:tcW w:w="3600" w:type="dxa"/>
+            <w:tcW w:w="3730" w:type="dxa"/>
             <w:tcBorders>
               <w:top w:val="nil"/>
               <w:left w:val="nil"/>
@@ -7459,7 +7511,7 @@
         </w:tc>
         <w:tc>
           <w:tcPr>
-            <w:tcW w:w="3600" w:type="dxa"/>
+            <w:tcW w:w="3730" w:type="dxa"/>
             <w:tcBorders>
               <w:top w:val="nil"/>
               <w:left w:val="nil"/>
@@ -7491,7 +7543,17 @@
                 <w:szCs w:val="28"/>
                 <w:lang w:val="en-US" w:eastAsia="es-ES"/>
               </w:rPr>
-              <w:t xml:space="preserve">Input </w:t>
+              <w:t>Gamepad</w:t>
+            </w:r>
+            <w:r>
+              <w:rPr>
+                <w:rFonts w:ascii="Calibri" w:eastAsia="Times New Roman" w:hAnsi="Calibri" w:cs="Times New Roman"/>
+                <w:color w:val="000000"/>
+                <w:sz w:val="28"/>
+                <w:szCs w:val="28"/>
+                <w:lang w:val="en-US" w:eastAsia="es-ES"/>
+              </w:rPr>
+              <w:t xml:space="preserve"> </w:t>
             </w:r>
             <w:r>
               <w:rPr>
@@ -7551,7 +7613,7 @@
         </w:tc>
         <w:tc>
           <w:tcPr>
-            <w:tcW w:w="3600" w:type="dxa"/>
+            <w:tcW w:w="3730" w:type="dxa"/>
             <w:tcBorders>
               <w:top w:val="nil"/>
               <w:left w:val="nil"/>
@@ -7633,7 +7695,7 @@
         </w:tc>
         <w:tc>
           <w:tcPr>
-            <w:tcW w:w="3600" w:type="dxa"/>
+            <w:tcW w:w="3730" w:type="dxa"/>
             <w:tcBorders>
               <w:top w:val="nil"/>
               <w:left w:val="nil"/>
@@ -7665,7 +7727,17 @@
                 <w:szCs w:val="28"/>
                 <w:lang w:val="en-US" w:eastAsia="es-ES"/>
               </w:rPr>
-              <w:t>Memory card controller</w:t>
+              <w:t>C</w:t>
+            </w:r>
+            <w:r>
+              <w:rPr>
+                <w:rFonts w:ascii="Calibri" w:eastAsia="Times New Roman" w:hAnsi="Calibri" w:cs="Times New Roman"/>
+                <w:color w:val="000000"/>
+                <w:sz w:val="28"/>
+                <w:szCs w:val="28"/>
+                <w:lang w:val="en-US" w:eastAsia="es-ES"/>
+              </w:rPr>
+              <w:t>ard controller</w:t>
             </w:r>
           </w:p>
         </w:tc>
@@ -7715,7 +7787,7 @@
         </w:tc>
         <w:tc>
           <w:tcPr>
-            <w:tcW w:w="3600" w:type="dxa"/>
+            <w:tcW w:w="3730" w:type="dxa"/>
             <w:tcBorders>
               <w:top w:val="nil"/>
               <w:left w:val="nil"/>
@@ -10208,7 +10280,7 @@
           <w:rPr>
             <w:noProof/>
           </w:rPr>
-          <w:t>4</w:t>
+          <w:t>1</w:t>
         </w:r>
         <w:r>
           <w:rPr>
@@ -12949,7 +13021,7 @@
 </file>
 
 <file path=customXml/itemProps1.xml><?xml version="1.0" encoding="utf-8"?>
-<ds:datastoreItem xmlns:ds="http://schemas.openxmlformats.org/officeDocument/2006/customXml" ds:itemID="{24684474-BBED-46F4-81E4-78FCAA15BC34}">
+<ds:datastoreItem xmlns:ds="http://schemas.openxmlformats.org/officeDocument/2006/customXml" ds:itemID="{FCB82559-A768-46C6-AD0D-4378E148E289}">
   <ds:schemaRefs>
     <ds:schemaRef ds:uri="http://schemas.openxmlformats.org/officeDocument/2006/bibliography"/>
   </ds:schemaRefs>

</xml_diff>